<commit_message>
Examen unidad 1 Infra Web
</commit_message>
<xml_diff>
--- a/Examen U1 Ponce Olivares Javier David.docx
+++ b/Examen U1 Ponce Olivares Javier David.docx
@@ -204,533 +204,541 @@
         </w:rPr>
         <w:t xml:space="preserve"> </w:t>
       </w:r>
-    </w:p>
-    <w:p>
-      <w:pPr>
-        <w:ind w:left="708"/>
+      <w:r>
         <w:rPr>
           <w:color w:val="7030A0"/>
           <w:sz w:val="28"/>
           <w:lang w:val="en-US"/>
-        </w:rPr>
-      </w:pPr>
-      <w:proofErr w:type="spellStart"/>
-      <w:r>
-        <w:rPr>
-          <w:color w:val="7030A0"/>
-          <w:sz w:val="28"/>
-          <w:lang w:val="en-US"/>
-        </w:rPr>
-        <w:t>Git</w:t>
-      </w:r>
-      <w:proofErr w:type="spellEnd"/>
-      <w:r>
-        <w:rPr>
-          <w:color w:val="7030A0"/>
-          <w:sz w:val="28"/>
-          <w:lang w:val="en-US"/>
-        </w:rPr>
-        <w:t xml:space="preserve"> remote add </w:t>
-      </w:r>
-      <w:r>
-        <w:rPr>
-          <w:color w:val="7030A0"/>
-          <w:sz w:val="28"/>
-          <w:lang w:val="en-US"/>
-        </w:rPr>
-        <w:t xml:space="preserve">origin </w:t>
-      </w:r>
-      <w:r>
-        <w:rPr>
-          <w:i/>
-          <w:color w:val="7030A0"/>
-          <w:sz w:val="28"/>
-          <w:lang w:val="en-US"/>
-        </w:rPr>
-        <w:t>https://github.com/PonceOlivares/examen.git</w:t>
-      </w:r>
-    </w:p>
-    <w:p>
-      <w:pPr>
-        <w:rPr>
-          <w:lang w:val="es-ES"/>
-        </w:rPr>
-      </w:pPr>
-      <w:r>
-        <w:rPr>
-          <w:lang w:val="es-ES"/>
-        </w:rPr>
-        <w:t>2.  Comprobar el estado del repositorio</w:t>
-      </w:r>
-    </w:p>
-    <w:p>
-      <w:pPr>
-        <w:ind w:left="709"/>
-        <w:rPr>
-          <w:color w:val="7030A0"/>
-          <w:sz w:val="28"/>
-          <w:lang w:val="es-ES"/>
-        </w:rPr>
-      </w:pPr>
-      <w:r>
-        <w:rPr>
-          <w:color w:val="7030A0"/>
-          <w:sz w:val="28"/>
-          <w:lang w:val="es-ES"/>
-        </w:rPr>
-        <w:t xml:space="preserve">Git status </w:t>
-      </w:r>
-    </w:p>
-    <w:p>
-      <w:pPr>
-        <w:rPr>
-          <w:lang w:val="es-ES"/>
-        </w:rPr>
-      </w:pPr>
-      <w:r>
-        <w:rPr>
-          <w:lang w:val="es-ES"/>
-        </w:rPr>
-        <w:t>3.   Añadir el archivo “prueba.txt” a la zona de intercambio temporal</w:t>
-      </w:r>
-    </w:p>
-    <w:p>
-      <w:pPr>
-        <w:ind w:left="709"/>
-        <w:rPr>
-          <w:color w:val="7030A0"/>
-          <w:sz w:val="28"/>
-          <w:lang w:val="es-ES"/>
-        </w:rPr>
-      </w:pPr>
-      <w:proofErr w:type="spellStart"/>
-      <w:r>
-        <w:rPr>
-          <w:color w:val="7030A0"/>
-          <w:sz w:val="28"/>
-          <w:lang w:val="es-ES"/>
-        </w:rPr>
-        <w:t>Git</w:t>
-      </w:r>
-      <w:proofErr w:type="spellEnd"/>
-      <w:r>
-        <w:rPr>
-          <w:color w:val="7030A0"/>
-          <w:sz w:val="28"/>
-          <w:lang w:val="es-ES"/>
-        </w:rPr>
-        <w:t xml:space="preserve"> </w:t>
-      </w:r>
-      <w:proofErr w:type="spellStart"/>
-      <w:r>
-        <w:rPr>
-          <w:color w:val="7030A0"/>
-          <w:sz w:val="28"/>
-          <w:lang w:val="es-ES"/>
-        </w:rPr>
-        <w:t>add</w:t>
-      </w:r>
-      <w:proofErr w:type="spellEnd"/>
-      <w:r>
-        <w:rPr>
-          <w:color w:val="7030A0"/>
-          <w:sz w:val="28"/>
-          <w:lang w:val="es-ES"/>
-        </w:rPr>
-        <w:t xml:space="preserve"> pru</w:t>
-      </w:r>
-      <w:r>
-        <w:rPr>
-          <w:color w:val="7030A0"/>
-          <w:sz w:val="28"/>
-          <w:lang w:val="es-ES"/>
-        </w:rPr>
-        <w:t>e</w:t>
-      </w:r>
-      <w:r>
-        <w:rPr>
-          <w:color w:val="7030A0"/>
-          <w:sz w:val="28"/>
-          <w:lang w:val="es-ES"/>
-        </w:rPr>
-        <w:t>ba</w:t>
-      </w:r>
-      <w:r>
-        <w:rPr>
-          <w:color w:val="7030A0"/>
-          <w:sz w:val="28"/>
-          <w:lang w:val="es-ES"/>
-        </w:rPr>
-        <w:t>.</w:t>
-      </w:r>
-      <w:r>
-        <w:rPr>
-          <w:color w:val="7030A0"/>
-          <w:sz w:val="28"/>
-          <w:lang w:val="es-ES"/>
-        </w:rPr>
-        <w:t>txt</w:t>
-      </w:r>
-    </w:p>
-    <w:p>
-      <w:pPr>
-        <w:rPr>
-          <w:lang w:val="es-ES"/>
-        </w:rPr>
-      </w:pPr>
-      <w:r>
-        <w:rPr>
-          <w:lang w:val="es-ES"/>
-        </w:rPr>
-        <w:t xml:space="preserve">4. Realizar un </w:t>
-      </w:r>
-      <w:proofErr w:type="spellStart"/>
-      <w:r>
-        <w:rPr>
-          <w:lang w:val="es-ES"/>
-        </w:rPr>
-        <w:t>commit</w:t>
-      </w:r>
-      <w:proofErr w:type="spellEnd"/>
-      <w:r>
-        <w:rPr>
-          <w:lang w:val="es-ES"/>
-        </w:rPr>
-        <w:t xml:space="preserve"> de los últimos cambios con el mensaje “Nuevo Repositorio”</w:t>
-      </w:r>
-    </w:p>
-    <w:p>
-      <w:pPr>
-        <w:ind w:left="709"/>
-        <w:rPr>
-          <w:color w:val="7030A0"/>
-          <w:sz w:val="28"/>
-        </w:rPr>
-      </w:pPr>
-      <w:proofErr w:type="spellStart"/>
-      <w:r>
-        <w:rPr>
-          <w:color w:val="7030A0"/>
-          <w:sz w:val="28"/>
-        </w:rPr>
-        <w:t>Git</w:t>
-      </w:r>
-      <w:proofErr w:type="spellEnd"/>
-      <w:r>
-        <w:rPr>
-          <w:color w:val="7030A0"/>
-          <w:sz w:val="28"/>
-        </w:rPr>
-        <w:t xml:space="preserve"> </w:t>
-      </w:r>
-      <w:proofErr w:type="spellStart"/>
-      <w:r>
-        <w:rPr>
-          <w:color w:val="7030A0"/>
-          <w:sz w:val="28"/>
-        </w:rPr>
-        <w:t>commit</w:t>
-      </w:r>
-      <w:proofErr w:type="spellEnd"/>
-      <w:r>
-        <w:rPr>
-          <w:color w:val="7030A0"/>
-          <w:sz w:val="28"/>
-        </w:rPr>
-        <w:t xml:space="preserve"> -m </w:t>
-      </w:r>
-      <w:r>
-        <w:rPr>
-          <w:i/>
-          <w:color w:val="7030A0"/>
-          <w:sz w:val="28"/>
-        </w:rPr>
-        <w:t>“</w:t>
-      </w:r>
-      <w:r>
-        <w:rPr>
-          <w:i/>
-          <w:color w:val="7030A0"/>
-          <w:sz w:val="28"/>
-        </w:rPr>
-        <w:t>Nuevo R</w:t>
-      </w:r>
-      <w:r>
-        <w:rPr>
-          <w:i/>
-          <w:color w:val="7030A0"/>
-          <w:sz w:val="28"/>
-        </w:rPr>
-        <w:t>epositorio”</w:t>
-      </w:r>
-    </w:p>
-    <w:p>
-      <w:pPr>
-        <w:ind w:left="284" w:hanging="284"/>
-        <w:rPr>
-          <w:lang w:val="es-ES"/>
-        </w:rPr>
-      </w:pPr>
-      <w:r>
-        <w:t xml:space="preserve">5.  </w:t>
-      </w:r>
-      <w:r>
-        <w:rPr>
-          <w:lang w:val="es-ES"/>
-        </w:rPr>
-        <w:t>Considere que el archivo “prueba.txt” fue modificado. Mostrar los cambios con respecto a la última versión guardada en el repositorio</w:t>
-      </w:r>
-    </w:p>
-    <w:p>
-      <w:pPr>
-        <w:ind w:left="709"/>
-        <w:rPr>
-          <w:color w:val="7030A0"/>
-          <w:sz w:val="28"/>
-          <w:lang w:val="es-ES"/>
-        </w:rPr>
-      </w:pPr>
-      <w:proofErr w:type="spellStart"/>
-      <w:r>
-        <w:rPr>
-          <w:color w:val="7030A0"/>
-          <w:sz w:val="28"/>
-          <w:lang w:val="es-ES"/>
-        </w:rPr>
-        <w:t>G</w:t>
-      </w:r>
-      <w:r>
-        <w:rPr>
-          <w:color w:val="7030A0"/>
-          <w:sz w:val="28"/>
-          <w:lang w:val="es-ES"/>
-        </w:rPr>
-        <w:t>it</w:t>
-      </w:r>
-      <w:proofErr w:type="spellEnd"/>
-      <w:r>
-        <w:rPr>
-          <w:color w:val="7030A0"/>
-          <w:sz w:val="28"/>
-          <w:lang w:val="es-ES"/>
-        </w:rPr>
-        <w:t xml:space="preserve"> </w:t>
-      </w:r>
-      <w:proofErr w:type="spellStart"/>
-      <w:r>
-        <w:rPr>
-          <w:color w:val="7030A0"/>
-          <w:sz w:val="28"/>
-          <w:lang w:val="es-ES"/>
-        </w:rPr>
-        <w:t>diff</w:t>
-      </w:r>
-      <w:proofErr w:type="spellEnd"/>
-      <w:r>
-        <w:rPr>
-          <w:color w:val="7030A0"/>
-          <w:sz w:val="28"/>
-          <w:lang w:val="es-ES"/>
-        </w:rPr>
-        <w:t xml:space="preserve"> prueba.txt</w:t>
-      </w:r>
-    </w:p>
-    <w:p>
-      <w:pPr>
-        <w:rPr>
-          <w:lang w:val="es-ES"/>
-        </w:rPr>
-      </w:pPr>
-      <w:r>
-        <w:rPr>
-          <w:lang w:val="es-ES"/>
-        </w:rPr>
-        <w:t>6.  Mostrar el historial de cambios del repositorio</w:t>
-      </w:r>
-    </w:p>
-    <w:p>
-      <w:pPr>
-        <w:ind w:left="709"/>
-        <w:rPr>
-          <w:color w:val="7030A0"/>
-          <w:sz w:val="28"/>
-          <w:lang w:val="es-ES"/>
-        </w:rPr>
-      </w:pPr>
-      <w:r>
-        <w:rPr>
-          <w:color w:val="7030A0"/>
-          <w:sz w:val="28"/>
-          <w:lang w:val="es-ES"/>
-        </w:rPr>
-        <w:t xml:space="preserve">Git log </w:t>
-      </w:r>
-    </w:p>
-    <w:p>
-      <w:pPr>
-        <w:rPr>
-          <w:lang w:val="es-ES"/>
-        </w:rPr>
-      </w:pPr>
-      <w:r>
-        <w:rPr>
-          <w:lang w:val="es-ES"/>
-        </w:rPr>
-        <w:t>7.  Añadir todos los cambios a la zona de intercambio temporal</w:t>
-      </w:r>
-    </w:p>
-    <w:p>
-      <w:pPr>
-        <w:ind w:left="709"/>
-        <w:rPr>
-          <w:color w:val="7030A0"/>
-          <w:sz w:val="28"/>
-          <w:lang w:val="es-ES"/>
-        </w:rPr>
-      </w:pPr>
-      <w:proofErr w:type="spellStart"/>
-      <w:r>
-        <w:rPr>
-          <w:color w:val="7030A0"/>
-          <w:sz w:val="28"/>
-          <w:lang w:val="es-ES"/>
-        </w:rPr>
-        <w:t>Git</w:t>
-      </w:r>
-      <w:proofErr w:type="spellEnd"/>
-      <w:r>
-        <w:rPr>
-          <w:color w:val="7030A0"/>
-          <w:sz w:val="28"/>
-          <w:lang w:val="es-ES"/>
-        </w:rPr>
-        <w:t xml:space="preserve"> </w:t>
-      </w:r>
-      <w:proofErr w:type="spellStart"/>
-      <w:r>
-        <w:rPr>
-          <w:color w:val="7030A0"/>
-          <w:sz w:val="28"/>
-          <w:lang w:val="es-ES"/>
-        </w:rPr>
-        <w:t>add</w:t>
-      </w:r>
-      <w:proofErr w:type="spellEnd"/>
-      <w:r>
-        <w:rPr>
-          <w:color w:val="7030A0"/>
-          <w:sz w:val="28"/>
-          <w:lang w:val="es-ES"/>
-        </w:rPr>
-        <w:t xml:space="preserve"> </w:t>
-      </w:r>
-      <w:r>
-        <w:rPr>
-          <w:color w:val="7030A0"/>
-          <w:sz w:val="28"/>
-          <w:lang w:val="es-ES"/>
-        </w:rPr>
-        <w:t>-A</w:t>
-      </w:r>
-      <w:r>
-        <w:rPr>
-          <w:color w:val="7030A0"/>
-          <w:sz w:val="28"/>
-          <w:lang w:val="es-ES"/>
-        </w:rPr>
-        <w:t xml:space="preserve"> </w:t>
-      </w:r>
-    </w:p>
-    <w:p>
-      <w:pPr>
-        <w:ind w:left="284" w:hanging="284"/>
-        <w:rPr>
-          <w:lang w:val="es-ES"/>
-        </w:rPr>
-      </w:pPr>
-      <w:r>
-        <w:rPr>
-          <w:lang w:val="es-ES"/>
-        </w:rPr>
-        <w:t>8.  Deshacer los cambios realizados en el archivo</w:t>
-      </w:r>
-      <w:r>
-        <w:rPr>
-          <w:lang w:val="es-ES"/>
-        </w:rPr>
-        <w:t xml:space="preserve"> “prueba.txt” para volver a la última versión guardada</w:t>
-      </w:r>
-    </w:p>
-    <w:p>
-      <w:pPr>
-        <w:ind w:left="709"/>
-        <w:rPr>
-          <w:color w:val="7030A0"/>
-          <w:sz w:val="28"/>
-        </w:rPr>
-      </w:pPr>
-      <w:proofErr w:type="spellStart"/>
-      <w:r>
-        <w:rPr>
-          <w:color w:val="7030A0"/>
-          <w:sz w:val="28"/>
-        </w:rPr>
-        <w:t>G</w:t>
-      </w:r>
-      <w:r>
-        <w:rPr>
-          <w:color w:val="7030A0"/>
-          <w:sz w:val="28"/>
-        </w:rPr>
-        <w:t>it</w:t>
-      </w:r>
-      <w:proofErr w:type="spellEnd"/>
-      <w:r>
-        <w:rPr>
-          <w:color w:val="7030A0"/>
-          <w:sz w:val="28"/>
-        </w:rPr>
-        <w:t xml:space="preserve"> </w:t>
-      </w:r>
-      <w:proofErr w:type="spellStart"/>
-      <w:r>
-        <w:rPr>
-          <w:color w:val="7030A0"/>
-          <w:sz w:val="28"/>
-        </w:rPr>
-        <w:t>checkout</w:t>
-      </w:r>
-      <w:proofErr w:type="spellEnd"/>
-      <w:r>
-        <w:rPr>
-          <w:color w:val="7030A0"/>
-          <w:sz w:val="28"/>
-        </w:rPr>
-        <w:t xml:space="preserve"> </w:t>
-      </w:r>
-      <w:r>
-        <w:rPr>
-          <w:color w:val="7030A0"/>
-          <w:sz w:val="28"/>
-        </w:rPr>
-        <w:t>--</w:t>
-      </w:r>
-      <w:r>
-        <w:rPr>
-          <w:color w:val="7030A0"/>
-          <w:sz w:val="28"/>
-        </w:rPr>
-        <w:t>prueba.txt</w:t>
-      </w:r>
-      <w:r>
-        <w:rPr>
-          <w:color w:val="7030A0"/>
-          <w:sz w:val="28"/>
         </w:rPr>
         <w:t xml:space="preserve"> </w:t>
       </w:r>
       <w:bookmarkStart w:id="0" w:name="_GoBack"/>
       <w:bookmarkEnd w:id="0"/>
+    </w:p>
+    <w:p>
+      <w:pPr>
+        <w:ind w:left="708"/>
+        <w:rPr>
+          <w:color w:val="7030A0"/>
+          <w:sz w:val="28"/>
+          <w:lang w:val="en-US"/>
+        </w:rPr>
+      </w:pPr>
+      <w:proofErr w:type="spellStart"/>
+      <w:r>
+        <w:rPr>
+          <w:color w:val="7030A0"/>
+          <w:sz w:val="28"/>
+          <w:lang w:val="en-US"/>
+        </w:rPr>
+        <w:t>Git</w:t>
+      </w:r>
+      <w:proofErr w:type="spellEnd"/>
+      <w:r>
+        <w:rPr>
+          <w:color w:val="7030A0"/>
+          <w:sz w:val="28"/>
+          <w:lang w:val="en-US"/>
+        </w:rPr>
+        <w:t xml:space="preserve"> remote add </w:t>
+      </w:r>
+      <w:r>
+        <w:rPr>
+          <w:color w:val="7030A0"/>
+          <w:sz w:val="28"/>
+          <w:lang w:val="en-US"/>
+        </w:rPr>
+        <w:t xml:space="preserve">origin </w:t>
+      </w:r>
+      <w:r>
+        <w:rPr>
+          <w:i/>
+          <w:color w:val="7030A0"/>
+          <w:sz w:val="28"/>
+          <w:lang w:val="en-US"/>
+        </w:rPr>
+        <w:t>https://github.com/PonceOlivares/examen.git</w:t>
+      </w:r>
+    </w:p>
+    <w:p>
+      <w:pPr>
+        <w:rPr>
+          <w:lang w:val="es-ES"/>
+        </w:rPr>
+      </w:pPr>
+      <w:r>
+        <w:rPr>
+          <w:lang w:val="es-ES"/>
+        </w:rPr>
+        <w:t>2.  Comprobar el estado del repositorio</w:t>
+      </w:r>
+    </w:p>
+    <w:p>
+      <w:pPr>
+        <w:ind w:left="709"/>
+        <w:rPr>
+          <w:color w:val="7030A0"/>
+          <w:sz w:val="28"/>
+          <w:lang w:val="es-ES"/>
+        </w:rPr>
+      </w:pPr>
+      <w:r>
+        <w:rPr>
+          <w:color w:val="7030A0"/>
+          <w:sz w:val="28"/>
+          <w:lang w:val="es-ES"/>
+        </w:rPr>
+        <w:t xml:space="preserve">Git status </w:t>
+      </w:r>
+    </w:p>
+    <w:p>
+      <w:pPr>
+        <w:rPr>
+          <w:lang w:val="es-ES"/>
+        </w:rPr>
+      </w:pPr>
+      <w:r>
+        <w:rPr>
+          <w:lang w:val="es-ES"/>
+        </w:rPr>
+        <w:t>3.   Añadir el archivo “prueba.txt” a la zona de intercambio temporal</w:t>
+      </w:r>
+    </w:p>
+    <w:p>
+      <w:pPr>
+        <w:ind w:left="709"/>
+        <w:rPr>
+          <w:color w:val="7030A0"/>
+          <w:sz w:val="28"/>
+          <w:lang w:val="es-ES"/>
+        </w:rPr>
+      </w:pPr>
+      <w:proofErr w:type="spellStart"/>
+      <w:r>
+        <w:rPr>
+          <w:color w:val="7030A0"/>
+          <w:sz w:val="28"/>
+          <w:lang w:val="es-ES"/>
+        </w:rPr>
+        <w:t>Git</w:t>
+      </w:r>
+      <w:proofErr w:type="spellEnd"/>
+      <w:r>
+        <w:rPr>
+          <w:color w:val="7030A0"/>
+          <w:sz w:val="28"/>
+          <w:lang w:val="es-ES"/>
+        </w:rPr>
+        <w:t xml:space="preserve"> </w:t>
+      </w:r>
+      <w:proofErr w:type="spellStart"/>
+      <w:r>
+        <w:rPr>
+          <w:color w:val="7030A0"/>
+          <w:sz w:val="28"/>
+          <w:lang w:val="es-ES"/>
+        </w:rPr>
+        <w:t>add</w:t>
+      </w:r>
+      <w:proofErr w:type="spellEnd"/>
+      <w:r>
+        <w:rPr>
+          <w:color w:val="7030A0"/>
+          <w:sz w:val="28"/>
+          <w:lang w:val="es-ES"/>
+        </w:rPr>
+        <w:t xml:space="preserve"> pru</w:t>
+      </w:r>
+      <w:r>
+        <w:rPr>
+          <w:color w:val="7030A0"/>
+          <w:sz w:val="28"/>
+          <w:lang w:val="es-ES"/>
+        </w:rPr>
+        <w:t>e</w:t>
+      </w:r>
+      <w:r>
+        <w:rPr>
+          <w:color w:val="7030A0"/>
+          <w:sz w:val="28"/>
+          <w:lang w:val="es-ES"/>
+        </w:rPr>
+        <w:t>ba</w:t>
+      </w:r>
+      <w:r>
+        <w:rPr>
+          <w:color w:val="7030A0"/>
+          <w:sz w:val="28"/>
+          <w:lang w:val="es-ES"/>
+        </w:rPr>
+        <w:t>.</w:t>
+      </w:r>
+      <w:r>
+        <w:rPr>
+          <w:color w:val="7030A0"/>
+          <w:sz w:val="28"/>
+          <w:lang w:val="es-ES"/>
+        </w:rPr>
+        <w:t>txt</w:t>
+      </w:r>
+    </w:p>
+    <w:p>
+      <w:pPr>
+        <w:rPr>
+          <w:lang w:val="es-ES"/>
+        </w:rPr>
+      </w:pPr>
+      <w:r>
+        <w:rPr>
+          <w:lang w:val="es-ES"/>
+        </w:rPr>
+        <w:t xml:space="preserve">4. Realizar un </w:t>
+      </w:r>
+      <w:proofErr w:type="spellStart"/>
+      <w:r>
+        <w:rPr>
+          <w:lang w:val="es-ES"/>
+        </w:rPr>
+        <w:t>commit</w:t>
+      </w:r>
+      <w:proofErr w:type="spellEnd"/>
+      <w:r>
+        <w:rPr>
+          <w:lang w:val="es-ES"/>
+        </w:rPr>
+        <w:t xml:space="preserve"> de los últimos cambios con el mensaje “Nuevo Repositorio”</w:t>
+      </w:r>
+    </w:p>
+    <w:p>
+      <w:pPr>
+        <w:ind w:left="709"/>
+        <w:rPr>
+          <w:color w:val="7030A0"/>
+          <w:sz w:val="28"/>
+        </w:rPr>
+      </w:pPr>
+      <w:proofErr w:type="spellStart"/>
+      <w:r>
+        <w:rPr>
+          <w:color w:val="7030A0"/>
+          <w:sz w:val="28"/>
+        </w:rPr>
+        <w:t>Git</w:t>
+      </w:r>
+      <w:proofErr w:type="spellEnd"/>
+      <w:r>
+        <w:rPr>
+          <w:color w:val="7030A0"/>
+          <w:sz w:val="28"/>
+        </w:rPr>
+        <w:t xml:space="preserve"> </w:t>
+      </w:r>
+      <w:proofErr w:type="spellStart"/>
+      <w:r>
+        <w:rPr>
+          <w:color w:val="7030A0"/>
+          <w:sz w:val="28"/>
+        </w:rPr>
+        <w:t>commit</w:t>
+      </w:r>
+      <w:proofErr w:type="spellEnd"/>
+      <w:r>
+        <w:rPr>
+          <w:color w:val="7030A0"/>
+          <w:sz w:val="28"/>
+        </w:rPr>
+        <w:t xml:space="preserve"> -m </w:t>
+      </w:r>
+      <w:r>
+        <w:rPr>
+          <w:i/>
+          <w:color w:val="7030A0"/>
+          <w:sz w:val="28"/>
+        </w:rPr>
+        <w:t>“</w:t>
+      </w:r>
+      <w:r>
+        <w:rPr>
+          <w:i/>
+          <w:color w:val="7030A0"/>
+          <w:sz w:val="28"/>
+        </w:rPr>
+        <w:t>Nuevo R</w:t>
+      </w:r>
+      <w:r>
+        <w:rPr>
+          <w:i/>
+          <w:color w:val="7030A0"/>
+          <w:sz w:val="28"/>
+        </w:rPr>
+        <w:t>epositorio”</w:t>
+      </w:r>
+    </w:p>
+    <w:p>
+      <w:pPr>
+        <w:ind w:left="284" w:hanging="284"/>
+        <w:rPr>
+          <w:lang w:val="es-ES"/>
+        </w:rPr>
+      </w:pPr>
+      <w:r>
+        <w:t xml:space="preserve">5.  </w:t>
+      </w:r>
+      <w:r>
+        <w:rPr>
+          <w:lang w:val="es-ES"/>
+        </w:rPr>
+        <w:t>Considere que el archivo “prueba.txt” fue modificado. Mostrar los cambios con respecto a la última versión guardada en el repositorio</w:t>
+      </w:r>
+    </w:p>
+    <w:p>
+      <w:pPr>
+        <w:ind w:left="709"/>
+        <w:rPr>
+          <w:color w:val="7030A0"/>
+          <w:sz w:val="28"/>
+          <w:lang w:val="es-ES"/>
+        </w:rPr>
+      </w:pPr>
+      <w:proofErr w:type="spellStart"/>
+      <w:r>
+        <w:rPr>
+          <w:color w:val="7030A0"/>
+          <w:sz w:val="28"/>
+          <w:lang w:val="es-ES"/>
+        </w:rPr>
+        <w:t>G</w:t>
+      </w:r>
+      <w:r>
+        <w:rPr>
+          <w:color w:val="7030A0"/>
+          <w:sz w:val="28"/>
+          <w:lang w:val="es-ES"/>
+        </w:rPr>
+        <w:t>it</w:t>
+      </w:r>
+      <w:proofErr w:type="spellEnd"/>
+      <w:r>
+        <w:rPr>
+          <w:color w:val="7030A0"/>
+          <w:sz w:val="28"/>
+          <w:lang w:val="es-ES"/>
+        </w:rPr>
+        <w:t xml:space="preserve"> </w:t>
+      </w:r>
+      <w:proofErr w:type="spellStart"/>
+      <w:r>
+        <w:rPr>
+          <w:color w:val="7030A0"/>
+          <w:sz w:val="28"/>
+          <w:lang w:val="es-ES"/>
+        </w:rPr>
+        <w:t>diff</w:t>
+      </w:r>
+      <w:proofErr w:type="spellEnd"/>
+      <w:r>
+        <w:rPr>
+          <w:color w:val="7030A0"/>
+          <w:sz w:val="28"/>
+          <w:lang w:val="es-ES"/>
+        </w:rPr>
+        <w:t xml:space="preserve"> prueba.txt</w:t>
+      </w:r>
+    </w:p>
+    <w:p>
+      <w:pPr>
+        <w:rPr>
+          <w:lang w:val="es-ES"/>
+        </w:rPr>
+      </w:pPr>
+      <w:r>
+        <w:rPr>
+          <w:lang w:val="es-ES"/>
+        </w:rPr>
+        <w:t>6.  Mostrar el historial de cambios del repositorio</w:t>
+      </w:r>
+    </w:p>
+    <w:p>
+      <w:pPr>
+        <w:ind w:left="709"/>
+        <w:rPr>
+          <w:color w:val="7030A0"/>
+          <w:sz w:val="28"/>
+          <w:lang w:val="es-ES"/>
+        </w:rPr>
+      </w:pPr>
+      <w:r>
+        <w:rPr>
+          <w:color w:val="7030A0"/>
+          <w:sz w:val="28"/>
+          <w:lang w:val="es-ES"/>
+        </w:rPr>
+        <w:t xml:space="preserve">Git log </w:t>
+      </w:r>
+    </w:p>
+    <w:p>
+      <w:pPr>
+        <w:rPr>
+          <w:lang w:val="es-ES"/>
+        </w:rPr>
+      </w:pPr>
+      <w:r>
+        <w:rPr>
+          <w:lang w:val="es-ES"/>
+        </w:rPr>
+        <w:t>7.  Añadir todos los cambios a la zona de intercambio temporal</w:t>
+      </w:r>
+    </w:p>
+    <w:p>
+      <w:pPr>
+        <w:ind w:left="709"/>
+        <w:rPr>
+          <w:color w:val="7030A0"/>
+          <w:sz w:val="28"/>
+          <w:lang w:val="es-ES"/>
+        </w:rPr>
+      </w:pPr>
+      <w:proofErr w:type="spellStart"/>
+      <w:r>
+        <w:rPr>
+          <w:color w:val="7030A0"/>
+          <w:sz w:val="28"/>
+          <w:lang w:val="es-ES"/>
+        </w:rPr>
+        <w:t>Git</w:t>
+      </w:r>
+      <w:proofErr w:type="spellEnd"/>
+      <w:r>
+        <w:rPr>
+          <w:color w:val="7030A0"/>
+          <w:sz w:val="28"/>
+          <w:lang w:val="es-ES"/>
+        </w:rPr>
+        <w:t xml:space="preserve"> </w:t>
+      </w:r>
+      <w:proofErr w:type="spellStart"/>
+      <w:r>
+        <w:rPr>
+          <w:color w:val="7030A0"/>
+          <w:sz w:val="28"/>
+          <w:lang w:val="es-ES"/>
+        </w:rPr>
+        <w:t>add</w:t>
+      </w:r>
+      <w:proofErr w:type="spellEnd"/>
+      <w:r>
+        <w:rPr>
+          <w:color w:val="7030A0"/>
+          <w:sz w:val="28"/>
+          <w:lang w:val="es-ES"/>
+        </w:rPr>
+        <w:t xml:space="preserve"> </w:t>
+      </w:r>
+      <w:r>
+        <w:rPr>
+          <w:color w:val="7030A0"/>
+          <w:sz w:val="28"/>
+          <w:lang w:val="es-ES"/>
+        </w:rPr>
+        <w:t>-A</w:t>
+      </w:r>
+      <w:r>
+        <w:rPr>
+          <w:color w:val="7030A0"/>
+          <w:sz w:val="28"/>
+          <w:lang w:val="es-ES"/>
+        </w:rPr>
+        <w:t xml:space="preserve"> </w:t>
+      </w:r>
+    </w:p>
+    <w:p>
+      <w:pPr>
+        <w:ind w:left="284" w:hanging="284"/>
+        <w:rPr>
+          <w:lang w:val="es-ES"/>
+        </w:rPr>
+      </w:pPr>
+      <w:r>
+        <w:rPr>
+          <w:lang w:val="es-ES"/>
+        </w:rPr>
+        <w:t>8.  Deshacer los cambios realizados en el archivo</w:t>
+      </w:r>
+      <w:r>
+        <w:rPr>
+          <w:lang w:val="es-ES"/>
+        </w:rPr>
+        <w:t xml:space="preserve"> “prueba.txt” para volver a la última versión guardada</w:t>
+      </w:r>
+    </w:p>
+    <w:p>
+      <w:pPr>
+        <w:ind w:left="709"/>
+        <w:rPr>
+          <w:color w:val="7030A0"/>
+          <w:sz w:val="28"/>
+        </w:rPr>
+      </w:pPr>
+      <w:proofErr w:type="spellStart"/>
+      <w:r>
+        <w:rPr>
+          <w:color w:val="7030A0"/>
+          <w:sz w:val="28"/>
+        </w:rPr>
+        <w:t>G</w:t>
+      </w:r>
+      <w:r>
+        <w:rPr>
+          <w:color w:val="7030A0"/>
+          <w:sz w:val="28"/>
+        </w:rPr>
+        <w:t>it</w:t>
+      </w:r>
+      <w:proofErr w:type="spellEnd"/>
+      <w:r>
+        <w:rPr>
+          <w:color w:val="7030A0"/>
+          <w:sz w:val="28"/>
+        </w:rPr>
+        <w:t xml:space="preserve"> </w:t>
+      </w:r>
+      <w:proofErr w:type="spellStart"/>
+      <w:r>
+        <w:rPr>
+          <w:color w:val="7030A0"/>
+          <w:sz w:val="28"/>
+        </w:rPr>
+        <w:t>checkout</w:t>
+      </w:r>
+      <w:proofErr w:type="spellEnd"/>
+      <w:r>
+        <w:rPr>
+          <w:color w:val="7030A0"/>
+          <w:sz w:val="28"/>
+        </w:rPr>
+        <w:t xml:space="preserve"> </w:t>
+      </w:r>
+      <w:r>
+        <w:rPr>
+          <w:color w:val="7030A0"/>
+          <w:sz w:val="28"/>
+        </w:rPr>
+        <w:t>--</w:t>
+      </w:r>
+      <w:r>
+        <w:rPr>
+          <w:color w:val="7030A0"/>
+          <w:sz w:val="28"/>
+        </w:rPr>
+        <w:t>prueba.txt</w:t>
+      </w:r>
+      <w:r>
+        <w:rPr>
+          <w:color w:val="7030A0"/>
+          <w:sz w:val="28"/>
+        </w:rPr>
+        <w:t xml:space="preserve"> </w:t>
+      </w:r>
     </w:p>
     <w:p>
       <w:pPr>

</xml_diff>

<commit_message>
Examen unidad 1 Infra Web con nombre y repositorio
</commit_message>
<xml_diff>
--- a/Examen U1 Ponce Olivares Javier David.docx
+++ b/Examen U1 Ponce Olivares Javier David.docx
@@ -70,22 +70,13 @@
         </w:rPr>
         <w:t xml:space="preserve">Nombre: </w:t>
       </w:r>
-    </w:p>
-    <w:p>
-      <w:pPr>
-        <w:rPr>
-          <w:color w:val="7030A0"/>
-          <w:sz w:val="28"/>
-          <w:lang w:val="es-ES"/>
-        </w:rPr>
-      </w:pPr>
       <w:r>
         <w:rPr>
           <w:b/>
           <w:sz w:val="28"/>
           <w:lang w:val="es-ES"/>
         </w:rPr>
-        <w:t>Repositorio</w:t>
+        <w:t xml:space="preserve">Javier </w:t>
       </w:r>
       <w:r>
         <w:rPr>
@@ -93,127 +84,197 @@
           <w:sz w:val="28"/>
           <w:lang w:val="es-ES"/>
         </w:rPr>
-        <w:t xml:space="preserve"> personal</w:t>
-      </w:r>
-      <w:r>
-        <w:rPr>
-          <w:b/>
-          <w:sz w:val="28"/>
-          <w:lang w:val="es-ES"/>
-        </w:rPr>
-        <w:t>:</w:t>
-      </w:r>
-      <w:r>
-        <w:rPr>
-          <w:color w:val="7030A0"/>
-          <w:sz w:val="28"/>
-          <w:lang w:val="es-ES"/>
-        </w:rPr>
-        <w:t xml:space="preserve"> </w:t>
-      </w:r>
-    </w:p>
-    <w:p>
-      <w:pPr>
-        <w:rPr>
-          <w:lang w:val="es-ES"/>
-        </w:rPr>
-      </w:pPr>
-    </w:p>
-    <w:p>
-      <w:pPr>
-        <w:rPr>
-          <w:lang w:val="es-ES"/>
-        </w:rPr>
-      </w:pPr>
-      <w:r>
-        <w:rPr>
-          <w:b/>
-          <w:lang w:val="es-ES"/>
-        </w:rPr>
-        <w:t>Instrucciones</w:t>
-      </w:r>
-      <w:r>
-        <w:rPr>
-          <w:lang w:val="es-ES"/>
-        </w:rPr>
-        <w:t>: Lea cuidadosamente y responda con el comando GIT correspondiente.</w:t>
-      </w:r>
-    </w:p>
-    <w:p>
-      <w:pPr>
-        <w:rPr>
-          <w:lang w:val="es-ES"/>
-        </w:rPr>
-      </w:pPr>
-    </w:p>
-    <w:p>
-      <w:pPr>
-        <w:rPr>
-          <w:lang w:val="es-ES"/>
-        </w:rPr>
-      </w:pPr>
-      <w:r>
-        <w:rPr>
-          <w:lang w:val="es-ES"/>
-        </w:rPr>
-        <w:t>1.   Crear un repositorio nuevo con el nombre “examen”</w:t>
-      </w:r>
-    </w:p>
-    <w:p>
-      <w:pPr>
-        <w:ind w:firstLine="708"/>
-        <w:rPr>
-          <w:color w:val="7030A0"/>
-          <w:sz w:val="28"/>
-          <w:lang w:val="en-US"/>
-        </w:rPr>
-      </w:pPr>
-      <w:proofErr w:type="spellStart"/>
-      <w:r>
-        <w:rPr>
-          <w:color w:val="7030A0"/>
-          <w:sz w:val="28"/>
-          <w:lang w:val="en-US"/>
-        </w:rPr>
-        <w:t>Git</w:t>
-      </w:r>
-      <w:proofErr w:type="spellEnd"/>
-      <w:r>
-        <w:rPr>
-          <w:color w:val="7030A0"/>
-          <w:sz w:val="28"/>
-          <w:lang w:val="en-US"/>
-        </w:rPr>
-        <w:t xml:space="preserve"> </w:t>
-      </w:r>
-      <w:proofErr w:type="spellStart"/>
-      <w:r>
-        <w:rPr>
-          <w:color w:val="7030A0"/>
-          <w:sz w:val="28"/>
-          <w:lang w:val="en-US"/>
-        </w:rPr>
-        <w:t>init</w:t>
-      </w:r>
-      <w:proofErr w:type="spellEnd"/>
-      <w:r>
-        <w:rPr>
-          <w:color w:val="7030A0"/>
-          <w:sz w:val="28"/>
-          <w:lang w:val="en-US"/>
-        </w:rPr>
-        <w:t xml:space="preserve"> </w:t>
-      </w:r>
-      <w:r>
-        <w:rPr>
-          <w:color w:val="7030A0"/>
-          <w:sz w:val="28"/>
-          <w:lang w:val="en-US"/>
-        </w:rPr>
-        <w:t xml:space="preserve"> </w:t>
+        <w:t xml:space="preserve">David </w:t>
       </w:r>
       <w:bookmarkStart w:id="0" w:name="_GoBack"/>
       <w:bookmarkEnd w:id="0"/>
+      <w:r>
+        <w:rPr>
+          <w:b/>
+          <w:sz w:val="28"/>
+          <w:lang w:val="es-ES"/>
+        </w:rPr>
+        <w:t>Ponce Olivares</w:t>
+      </w:r>
+    </w:p>
+    <w:p>
+      <w:pPr>
+        <w:rPr>
+          <w:color w:val="7030A0"/>
+          <w:sz w:val="28"/>
+          <w:lang w:val="es-ES"/>
+        </w:rPr>
+      </w:pPr>
+      <w:r>
+        <w:rPr>
+          <w:b/>
+          <w:sz w:val="28"/>
+          <w:lang w:val="es-ES"/>
+        </w:rPr>
+        <w:t>Repositorio</w:t>
+      </w:r>
+      <w:r>
+        <w:rPr>
+          <w:b/>
+          <w:sz w:val="28"/>
+          <w:lang w:val="es-ES"/>
+        </w:rPr>
+        <w:t xml:space="preserve"> personal GitHub </w:t>
+      </w:r>
+      <w:r>
+        <w:rPr>
+          <w:i/>
+          <w:lang w:val="es-ES"/>
+        </w:rPr>
+        <w:t>(</w:t>
+      </w:r>
+      <w:proofErr w:type="spellStart"/>
+      <w:r>
+        <w:rPr>
+          <w:i/>
+          <w:lang w:val="es-ES"/>
+        </w:rPr>
+        <w:t>PonceOlivares</w:t>
+      </w:r>
+      <w:proofErr w:type="spellEnd"/>
+      <w:r>
+        <w:rPr>
+          <w:i/>
+          <w:lang w:val="es-ES"/>
+        </w:rPr>
+        <w:t>/</w:t>
+      </w:r>
+      <w:r>
+        <w:rPr>
+          <w:i/>
+          <w:lang w:val="es-ES"/>
+        </w:rPr>
+        <w:t>examen</w:t>
+      </w:r>
+      <w:r>
+        <w:rPr>
+          <w:i/>
+          <w:lang w:val="es-ES"/>
+        </w:rPr>
+        <w:t>)</w:t>
+      </w:r>
+      <w:r>
+        <w:rPr>
+          <w:b/>
+          <w:sz w:val="28"/>
+          <w:lang w:val="es-ES"/>
+        </w:rPr>
+        <w:t>:</w:t>
+      </w:r>
+      <w:r>
+        <w:rPr>
+          <w:color w:val="7030A0"/>
+          <w:sz w:val="28"/>
+          <w:lang w:val="es-ES"/>
+        </w:rPr>
+        <w:t xml:space="preserve"> </w:t>
+      </w:r>
+    </w:p>
+    <w:p>
+      <w:pPr>
+        <w:rPr>
+          <w:lang w:val="es-ES"/>
+        </w:rPr>
+      </w:pPr>
+    </w:p>
+    <w:p>
+      <w:pPr>
+        <w:rPr>
+          <w:lang w:val="es-ES"/>
+        </w:rPr>
+      </w:pPr>
+      <w:r>
+        <w:rPr>
+          <w:b/>
+          <w:lang w:val="es-ES"/>
+        </w:rPr>
+        <w:t>Instrucciones</w:t>
+      </w:r>
+      <w:r>
+        <w:rPr>
+          <w:lang w:val="es-ES"/>
+        </w:rPr>
+        <w:t>: Lea cuidadosamente y responda con el comando GIT correspondiente.</w:t>
+      </w:r>
+    </w:p>
+    <w:p>
+      <w:pPr>
+        <w:rPr>
+          <w:lang w:val="es-ES"/>
+        </w:rPr>
+      </w:pPr>
+    </w:p>
+    <w:p>
+      <w:pPr>
+        <w:rPr>
+          <w:lang w:val="es-ES"/>
+        </w:rPr>
+      </w:pPr>
+      <w:r>
+        <w:rPr>
+          <w:lang w:val="es-ES"/>
+        </w:rPr>
+        <w:t>1.   Crear un repositorio nuevo con el nombre “examen”</w:t>
+      </w:r>
+    </w:p>
+    <w:p>
+      <w:pPr>
+        <w:ind w:firstLine="708"/>
+        <w:rPr>
+          <w:color w:val="7030A0"/>
+          <w:sz w:val="28"/>
+          <w:lang w:val="en-US"/>
+        </w:rPr>
+      </w:pPr>
+      <w:proofErr w:type="spellStart"/>
+      <w:r>
+        <w:rPr>
+          <w:color w:val="7030A0"/>
+          <w:sz w:val="28"/>
+          <w:lang w:val="en-US"/>
+        </w:rPr>
+        <w:t>Git</w:t>
+      </w:r>
+      <w:proofErr w:type="spellEnd"/>
+      <w:r>
+        <w:rPr>
+          <w:color w:val="7030A0"/>
+          <w:sz w:val="28"/>
+          <w:lang w:val="en-US"/>
+        </w:rPr>
+        <w:t xml:space="preserve"> </w:t>
+      </w:r>
+      <w:proofErr w:type="spellStart"/>
+      <w:r>
+        <w:rPr>
+          <w:color w:val="7030A0"/>
+          <w:sz w:val="28"/>
+          <w:lang w:val="en-US"/>
+        </w:rPr>
+        <w:t>init</w:t>
+      </w:r>
+      <w:proofErr w:type="spellEnd"/>
+      <w:r>
+        <w:rPr>
+          <w:color w:val="7030A0"/>
+          <w:sz w:val="28"/>
+          <w:lang w:val="en-US"/>
+        </w:rPr>
+        <w:t xml:space="preserve"> </w:t>
+      </w:r>
+      <w:r>
+        <w:rPr>
+          <w:color w:val="7030A0"/>
+          <w:sz w:val="28"/>
+          <w:lang w:val="en-US"/>
+        </w:rPr>
+        <w:t xml:space="preserve"> </w:t>
+      </w:r>
     </w:p>
     <w:p>
       <w:pPr>

</xml_diff>